<commit_message>
agigunta dell'attributo pia_gruppo e modifica di tutte le pagine aggiunta pagina log e aggiustamento proposte spostamento file js
</commit_message>
<xml_diff>
--- a/Progettazione2/Diari/02_lupica_andrea_diario_2017-02-23.docx
+++ b/Progettazione2/Diari/02_lupica_andrea_diario_2017-02-23.docx
@@ -82,8 +82,13 @@
               <w:spacing w:line="360" w:lineRule="auto"/>
             </w:pPr>
             <w:r>
-              <w:t>22</w:t>
+              <w:t>2</w:t>
             </w:r>
+            <w:r>
+              <w:t>3</w:t>
+            </w:r>
+            <w:bookmarkStart w:id="0" w:name="_GoBack"/>
+            <w:bookmarkEnd w:id="0"/>
             <w:r>
               <w:t>.02</w:t>
             </w:r>
@@ -657,8 +662,6 @@
               </w:rPr>
               <w:t>Migliorare la tabella e provare ad aggiustare le colonne</w:t>
             </w:r>
-            <w:bookmarkStart w:id="0" w:name="_GoBack"/>
-            <w:bookmarkEnd w:id="0"/>
           </w:p>
         </w:tc>
       </w:tr>
@@ -4342,6 +4345,7 @@
     <w:rsid w:val="00547B88"/>
     <w:rsid w:val="00580D3A"/>
     <w:rsid w:val="00594413"/>
+    <w:rsid w:val="005A54AF"/>
     <w:rsid w:val="005B2EF9"/>
     <w:rsid w:val="005C6559"/>
     <w:rsid w:val="005D27BB"/>
@@ -5230,7 +5234,7 @@
 </file>
 
 <file path=customXml/itemProps1.xml><?xml version="1.0" encoding="utf-8"?>
-<ds:datastoreItem xmlns:ds="http://schemas.openxmlformats.org/officeDocument/2006/customXml" ds:itemID="{8218EB2B-887C-40CE-B5CF-31AA16D07E7D}">
+<ds:datastoreItem xmlns:ds="http://schemas.openxmlformats.org/officeDocument/2006/customXml" ds:itemID="{6C9D4E41-D87C-4D23-882E-86126E066BF2}">
   <ds:schemaRefs>
     <ds:schemaRef ds:uri="http://schemas.openxmlformats.org/officeDocument/2006/bibliography"/>
   </ds:schemaRefs>

</xml_diff>